<commit_message>
various corrections, updates, and new analyses
</commit_message>
<xml_diff>
--- a/Report/computing_a_spfi.docx
+++ b/Report/computing_a_spfi.docx
@@ -51,7 +51,7 @@
         <w:t xml:space="preserve"> </w:t>
       </w:r>
       <w:r>
-        <w:t xml:space="preserve">3,</w:t>
+        <w:t xml:space="preserve">8,</w:t>
       </w:r>
       <w:r>
         <w:t xml:space="preserve"> </w:t>
@@ -115,7 +115,7 @@
         <w:t xml:space="preserve"> </w:t>
       </w:r>
       <w:r>
-        <w:t xml:space="preserve">c. ERA fisheries that are to be used to compute the SPFI</w:t>
+        <w:t xml:space="preserve">c. ERA fisheries that are to be used to compute SPFI</w:t>
       </w:r>
       <w:r>
         <w:t xml:space="preserve"> </w:t>
@@ -1754,61 +1754,61 @@
         <w:rPr>
           <w:rStyle w:val="VerbatimChar"/>
         </w:rPr>
-        <w:t xml:space="preserve">## 1 1979           1   SPFI Strata 1    11     2</w:t>
-      </w:r>
-      <w:r>
-        <w:br w:type="textWrapping"/>
-      </w:r>
-      <w:r>
-        <w:rPr>
-          <w:rStyle w:val="VerbatimChar"/>
-        </w:rPr>
-        <w:t xml:space="preserve">## 2 1980           1   SPFI Strata 1     7     3</w:t>
-      </w:r>
-      <w:r>
-        <w:br w:type="textWrapping"/>
-      </w:r>
-      <w:r>
-        <w:rPr>
-          <w:rStyle w:val="VerbatimChar"/>
-        </w:rPr>
-        <w:t xml:space="preserve">## 3 1981           1   SPFI Strata 1     9     1</w:t>
-      </w:r>
-      <w:r>
-        <w:br w:type="textWrapping"/>
-      </w:r>
-      <w:r>
-        <w:rPr>
-          <w:rStyle w:val="VerbatimChar"/>
-        </w:rPr>
-        <w:t xml:space="preserve">## 4 1982           1   SPFI Strata 1    16     2</w:t>
-      </w:r>
-      <w:r>
-        <w:br w:type="textWrapping"/>
-      </w:r>
-      <w:r>
-        <w:rPr>
-          <w:rStyle w:val="VerbatimChar"/>
-        </w:rPr>
-        <w:t xml:space="preserve">## 5 1979           2   SPFI Strata 2    18     1</w:t>
-      </w:r>
-      <w:r>
-        <w:br w:type="textWrapping"/>
-      </w:r>
-      <w:r>
-        <w:rPr>
-          <w:rStyle w:val="VerbatimChar"/>
-        </w:rPr>
-        <w:t xml:space="preserve">## 6 1980           2   SPFI Strata 2    12     1</w:t>
-      </w:r>
-      <w:r>
-        <w:br w:type="textWrapping"/>
-      </w:r>
-      <w:r>
-        <w:rPr>
-          <w:rStyle w:val="VerbatimChar"/>
-        </w:rPr>
-        <w:t xml:space="preserve">## 7 1981           2   SPFI Strata 2     9     2</w:t>
+        <w:t xml:space="preserve">## 1 1979           1   SPFI Strata 1     9     1</w:t>
+      </w:r>
+      <w:r>
+        <w:br w:type="textWrapping"/>
+      </w:r>
+      <w:r>
+        <w:rPr>
+          <w:rStyle w:val="VerbatimChar"/>
+        </w:rPr>
+        <w:t xml:space="preserve">## 2 1980           1   SPFI Strata 1     7     0</w:t>
+      </w:r>
+      <w:r>
+        <w:br w:type="textWrapping"/>
+      </w:r>
+      <w:r>
+        <w:rPr>
+          <w:rStyle w:val="VerbatimChar"/>
+        </w:rPr>
+        <w:t xml:space="preserve">## 3 1981           1   SPFI Strata 1     5     1</w:t>
+      </w:r>
+      <w:r>
+        <w:br w:type="textWrapping"/>
+      </w:r>
+      <w:r>
+        <w:rPr>
+          <w:rStyle w:val="VerbatimChar"/>
+        </w:rPr>
+        <w:t xml:space="preserve">## 4 1982           1   SPFI Strata 1     6     3</w:t>
+      </w:r>
+      <w:r>
+        <w:br w:type="textWrapping"/>
+      </w:r>
+      <w:r>
+        <w:rPr>
+          <w:rStyle w:val="VerbatimChar"/>
+        </w:rPr>
+        <w:t xml:space="preserve">## 5 1979           2   SPFI Strata 2     9     1</w:t>
+      </w:r>
+      <w:r>
+        <w:br w:type="textWrapping"/>
+      </w:r>
+      <w:r>
+        <w:rPr>
+          <w:rStyle w:val="VerbatimChar"/>
+        </w:rPr>
+        <w:t xml:space="preserve">## 6 1980           2   SPFI Strata 2     7     1</w:t>
+      </w:r>
+      <w:r>
+        <w:br w:type="textWrapping"/>
+      </w:r>
+      <w:r>
+        <w:rPr>
+          <w:rStyle w:val="VerbatimChar"/>
+        </w:rPr>
+        <w:t xml:space="preserve">## 7 1981           2   SPFI Strata 2     8     1</w:t>
       </w:r>
       <w:r>
         <w:br w:type="textWrapping"/>
@@ -1861,10 +1861,10 @@
       <w:pPr>
         <w:pStyle w:val="Heading3"/>
       </w:pPr>
-      <w:bookmarkStart w:id="29" w:name="computing-the-spfi"/>
+      <w:bookmarkStart w:id="29" w:name="compute-spfi"/>
       <w:bookmarkEnd w:id="29"/>
       <w:r>
-        <w:t xml:space="preserve">Computing the SPFI</w:t>
+        <w:t xml:space="preserve">Compute SPFI</w:t>
       </w:r>
     </w:p>
     <w:p>
@@ -1872,7 +1872,7 @@
         <w:pStyle w:val="FirstParagraph"/>
       </w:pPr>
       <w:r>
-        <w:t xml:space="preserve">All that’s left is actually computing the SPFI, which is easily done via the spfi function:</w:t>
+        <w:t xml:space="preserve">All that’s left is to compute the SPFI, which is easily done via the spfi function:</w:t>
       </w:r>
     </w:p>
     <w:p>
@@ -3299,10 +3299,238 @@
       <w:pPr>
         <w:pStyle w:val="Heading2"/>
       </w:pPr>
-      <w:bookmarkStart w:id="34" w:name="compute-the-spfi"/>
+      <w:bookmarkStart w:id="34" w:name="load-the-2018era-hrj-data"/>
       <w:bookmarkEnd w:id="34"/>
       <w:r>
-        <w:t xml:space="preserve">Compute the SPFI</w:t>
+        <w:t xml:space="preserve">Load the 2018ERA HRJ Data</w:t>
+      </w:r>
+    </w:p>
+    <w:p>
+      <w:pPr>
+        <w:pStyle w:val="SourceCode"/>
+      </w:pPr>
+      <w:r>
+        <w:rPr>
+          <w:rStyle w:val="CommentTok"/>
+        </w:rPr>
+        <w:t xml:space="preserve">#Read in HRJ files in a directory</w:t>
+      </w:r>
+      <w:r>
+        <w:br w:type="textWrapping"/>
+      </w:r>
+      <w:r>
+        <w:rPr>
+          <w:rStyle w:val="NormalTok"/>
+        </w:rPr>
+        <w:t xml:space="preserve"> by=</w:t>
+      </w:r>
+      <w:r>
+        <w:rPr>
+          <w:rStyle w:val="KeywordTok"/>
+        </w:rPr>
+        <w:t xml:space="preserve">readHRJdir</w:t>
+      </w:r>
+      <w:r>
+        <w:rPr>
+          <w:rStyle w:val="NormalTok"/>
+        </w:rPr>
+        <w:t xml:space="preserve">(</w:t>
+      </w:r>
+      <w:r>
+        <w:rPr>
+          <w:rStyle w:val="StringTok"/>
+        </w:rPr>
+        <w:t xml:space="preserve">"Data/9806/2018ERA_HRJ"</w:t>
+      </w:r>
+      <w:r>
+        <w:rPr>
+          <w:rStyle w:val="NormalTok"/>
+        </w:rPr>
+        <w:t xml:space="preserve">, </w:t>
+      </w:r>
+      <w:r>
+        <w:rPr>
+          <w:rStyle w:val="DataTypeTok"/>
+        </w:rPr>
+        <w:t xml:space="preserve">nFisheries=</w:t>
+      </w:r>
+      <w:r>
+        <w:rPr>
+          <w:rStyle w:val="DecValTok"/>
+        </w:rPr>
+        <w:t xml:space="preserve">79</w:t>
+      </w:r>
+      <w:r>
+        <w:rPr>
+          <w:rStyle w:val="NormalTok"/>
+        </w:rPr>
+        <w:t xml:space="preserve">, </w:t>
+      </w:r>
+      <w:r>
+        <w:rPr>
+          <w:rStyle w:val="DataTypeTok"/>
+        </w:rPr>
+        <w:t xml:space="preserve">straysinescap=</w:t>
+      </w:r>
+      <w:r>
+        <w:rPr>
+          <w:rStyle w:val="OtherTok"/>
+        </w:rPr>
+        <w:t xml:space="preserve">TRUE</w:t>
+      </w:r>
+      <w:r>
+        <w:rPr>
+          <w:rStyle w:val="NormalTok"/>
+        </w:rPr>
+        <w:t xml:space="preserve">, </w:t>
+      </w:r>
+      <w:r>
+        <w:rPr>
+          <w:rStyle w:val="DataTypeTok"/>
+        </w:rPr>
+        <w:t xml:space="preserve">Age6=</w:t>
+      </w:r>
+      <w:r>
+        <w:rPr>
+          <w:rStyle w:val="StringTok"/>
+        </w:rPr>
+        <w:t xml:space="preserve">"include"</w:t>
+      </w:r>
+      <w:r>
+        <w:rPr>
+          <w:rStyle w:val="NormalTok"/>
+        </w:rPr>
+        <w:t xml:space="preserve">)</w:t>
+      </w:r>
+      <w:r>
+        <w:br w:type="textWrapping"/>
+      </w:r>
+      <w:r>
+        <w:rPr>
+          <w:rStyle w:val="CommentTok"/>
+        </w:rPr>
+        <w:t xml:space="preserve">#Convert to CY layout</w:t>
+      </w:r>
+      <w:r>
+        <w:br w:type="textWrapping"/>
+      </w:r>
+      <w:r>
+        <w:rPr>
+          <w:rStyle w:val="NormalTok"/>
+        </w:rPr>
+        <w:t xml:space="preserve"> cy=</w:t>
+      </w:r>
+      <w:r>
+        <w:rPr>
+          <w:rStyle w:val="KeywordTok"/>
+        </w:rPr>
+        <w:t xml:space="preserve">convertHRJ_BYtoCY</w:t>
+      </w:r>
+      <w:r>
+        <w:rPr>
+          <w:rStyle w:val="NormalTok"/>
+        </w:rPr>
+        <w:t xml:space="preserve">(by)</w:t>
+      </w:r>
+      <w:r>
+        <w:br w:type="textWrapping"/>
+      </w:r>
+      <w:r>
+        <w:rPr>
+          <w:rStyle w:val="CommentTok"/>
+        </w:rPr>
+        <w:t xml:space="preserve">#Convert HRJ from R to Access format</w:t>
+      </w:r>
+      <w:r>
+        <w:br w:type="textWrapping"/>
+      </w:r>
+      <w:r>
+        <w:rPr>
+          <w:rStyle w:val="NormalTok"/>
+        </w:rPr>
+        <w:t xml:space="preserve"> z.cy=</w:t>
+      </w:r>
+      <w:r>
+        <w:rPr>
+          <w:rStyle w:val="KeywordTok"/>
+        </w:rPr>
+        <w:t xml:space="preserve">convertHRJ_RtoAccess</w:t>
+      </w:r>
+      <w:r>
+        <w:rPr>
+          <w:rStyle w:val="NormalTok"/>
+        </w:rPr>
+        <w:t xml:space="preserve">(cy)</w:t>
+      </w:r>
+      <w:r>
+        <w:br w:type="textWrapping"/>
+      </w:r>
+      <w:r>
+        <w:rPr>
+          <w:rStyle w:val="CommentTok"/>
+        </w:rPr>
+        <w:t xml:space="preserve">#add the 'preferred' table to the Access format</w:t>
+      </w:r>
+      <w:r>
+        <w:br w:type="textWrapping"/>
+      </w:r>
+      <w:r>
+        <w:rPr>
+          <w:rStyle w:val="NormalTok"/>
+        </w:rPr>
+        <w:t xml:space="preserve"> z.cy =</w:t>
+      </w:r>
+      <w:r>
+        <w:rPr>
+          <w:rStyle w:val="StringTok"/>
+        </w:rPr>
+        <w:t xml:space="preserve"> </w:t>
+      </w:r>
+      <w:r>
+        <w:rPr>
+          <w:rStyle w:val="KeywordTok"/>
+        </w:rPr>
+        <w:t xml:space="preserve">addPTableHRJ</w:t>
+      </w:r>
+      <w:r>
+        <w:rPr>
+          <w:rStyle w:val="NormalTok"/>
+        </w:rPr>
+        <w:t xml:space="preserve">(z.cy, </w:t>
+      </w:r>
+      <w:r>
+        <w:rPr>
+          <w:rStyle w:val="DataTypeTok"/>
+        </w:rPr>
+        <w:t xml:space="preserve">hrjclass =</w:t>
+      </w:r>
+      <w:r>
+        <w:rPr>
+          <w:rStyle w:val="NormalTok"/>
+        </w:rPr>
+        <w:t xml:space="preserve"> </w:t>
+      </w:r>
+      <w:r>
+        <w:rPr>
+          <w:rStyle w:val="StringTok"/>
+        </w:rPr>
+        <w:t xml:space="preserve">"Access"</w:t>
+      </w:r>
+      <w:r>
+        <w:rPr>
+          <w:rStyle w:val="NormalTok"/>
+        </w:rPr>
+        <w:t xml:space="preserve">)</w:t>
+      </w:r>
+    </w:p>
+    <w:p>
+      <w:pPr>
+        <w:pStyle w:val="Heading2"/>
+      </w:pPr>
+      <w:bookmarkStart w:id="35" w:name="compute-spfi-1"/>
+      <w:bookmarkEnd w:id="35"/>
+      <w:r>
+        <w:t xml:space="preserve">Compute SPFI</w:t>
       </w:r>
     </w:p>
     <w:p>
@@ -3403,8 +3631,8 @@
       <w:pPr>
         <w:pStyle w:val="Heading2"/>
       </w:pPr>
-      <w:bookmarkStart w:id="35" w:name="summarize-the-results"/>
-      <w:bookmarkEnd w:id="35"/>
+      <w:bookmarkStart w:id="36" w:name="summarize-the-results"/>
+      <w:bookmarkEnd w:id="36"/>
       <w:r>
         <w:t xml:space="preserve">Summarize the results</w:t>
       </w:r>
@@ -3413,8 +3641,8 @@
       <w:pPr>
         <w:pStyle w:val="Heading3"/>
       </w:pPr>
-      <w:bookmarkStart w:id="36" w:name="aeq-landed-catch"/>
-      <w:bookmarkEnd w:id="36"/>
+      <w:bookmarkStart w:id="37" w:name="aeq-landed-catch"/>
+      <w:bookmarkEnd w:id="37"/>
       <w:r>
         <w:t xml:space="preserve">AEQ landed catch</w:t>
       </w:r>
@@ -3483,7 +3711,7 @@
         <w:rPr>
           <w:rStyle w:val="VerbatimChar"/>
         </w:rPr>
-        <w:t xml:space="preserve">##   1979      0.78 1.20 1.06 0.57 0.70 0.36</w:t>
+        <w:t xml:space="preserve">##   1979      0.78 1.22 1.06 0.57 0.70 0.36</w:t>
       </w:r>
       <w:r>
         <w:br w:type="textWrapping"/>
@@ -3501,25 +3729,25 @@
         <w:rPr>
           <w:rStyle w:val="VerbatimChar"/>
         </w:rPr>
-        <w:t xml:space="preserve">##   1981      1.13 1.21 1.12 0.91 1.10 0.87</w:t>
-      </w:r>
-      <w:r>
-        <w:br w:type="textWrapping"/>
-      </w:r>
-      <w:r>
-        <w:rPr>
-          <w:rStyle w:val="VerbatimChar"/>
-        </w:rPr>
-        <w:t xml:space="preserve">##   1982      0.79 0.96 0.88 1.06 0.63 0.92</w:t>
-      </w:r>
-      <w:r>
-        <w:br w:type="textWrapping"/>
-      </w:r>
-      <w:r>
-        <w:rPr>
-          <w:rStyle w:val="VerbatimChar"/>
-        </w:rPr>
-        <w:t xml:space="preserve">##   1983      0.87 1.04 0.59 0.63 1.26 0.82</w:t>
+        <w:t xml:space="preserve">##   1981      1.14 1.20 1.12 0.91 1.10 0.87</w:t>
+      </w:r>
+      <w:r>
+        <w:br w:type="textWrapping"/>
+      </w:r>
+      <w:r>
+        <w:rPr>
+          <w:rStyle w:val="VerbatimChar"/>
+        </w:rPr>
+        <w:t xml:space="preserve">##   1982      0.79 0.95 0.88 1.06 0.62 0.92</w:t>
+      </w:r>
+      <w:r>
+        <w:br w:type="textWrapping"/>
+      </w:r>
+      <w:r>
+        <w:rPr>
+          <w:rStyle w:val="VerbatimChar"/>
+        </w:rPr>
+        <w:t xml:space="preserve">##   1983      0.87 1.04 0.58 0.62 1.25 0.82</w:t>
       </w:r>
       <w:r>
         <w:br w:type="textWrapping"/>
@@ -3537,70 +3765,70 @@
         <w:rPr>
           <w:rStyle w:val="VerbatimChar"/>
         </w:rPr>
-        <w:t xml:space="preserve">##   1985      0.67 0.45 0.58 0.81 0.83 0.71</w:t>
-      </w:r>
-      <w:r>
-        <w:br w:type="textWrapping"/>
-      </w:r>
-      <w:r>
-        <w:rPr>
-          <w:rStyle w:val="VerbatimChar"/>
-        </w:rPr>
-        <w:t xml:space="preserve">##   1986      0.45 0.44 0.15 0.39 1.26 0.54</w:t>
-      </w:r>
-      <w:r>
-        <w:br w:type="textWrapping"/>
-      </w:r>
-      <w:r>
-        <w:rPr>
-          <w:rStyle w:val="VerbatimChar"/>
-        </w:rPr>
-        <w:t xml:space="preserve">##   1987      0.47 0.59 0.16 0.54 0.62 1.31</w:t>
-      </w:r>
-      <w:r>
-        <w:br w:type="textWrapping"/>
-      </w:r>
-      <w:r>
-        <w:rPr>
-          <w:rStyle w:val="VerbatimChar"/>
-        </w:rPr>
-        <w:t xml:space="preserve">##   1988      0.41 1.37 0.00 0.13 0.64 1.17</w:t>
-      </w:r>
-      <w:r>
-        <w:br w:type="textWrapping"/>
-      </w:r>
-      <w:r>
-        <w:rPr>
-          <w:rStyle w:val="VerbatimChar"/>
-        </w:rPr>
-        <w:t xml:space="preserve">##   1989      0.50 0.84 0.20 0.42 0.54 0.51</w:t>
-      </w:r>
-      <w:r>
-        <w:br w:type="textWrapping"/>
-      </w:r>
-      <w:r>
-        <w:rPr>
-          <w:rStyle w:val="VerbatimChar"/>
-        </w:rPr>
-        <w:t xml:space="preserve">##   1990      0.70 0.63 0.11 0.85 1.16 1.09</w:t>
-      </w:r>
-      <w:r>
-        <w:br w:type="textWrapping"/>
-      </w:r>
-      <w:r>
-        <w:rPr>
-          <w:rStyle w:val="VerbatimChar"/>
-        </w:rPr>
-        <w:t xml:space="preserve">##   1991      0.60 1.35 0.22 0.87 0.79 0.50</w:t>
-      </w:r>
-      <w:r>
-        <w:br w:type="textWrapping"/>
-      </w:r>
-      <w:r>
-        <w:rPr>
-          <w:rStyle w:val="VerbatimChar"/>
-        </w:rPr>
-        <w:t xml:space="preserve">##   1992      0.38 1.02 0.06 0.48 0.40 0.21</w:t>
+        <w:t xml:space="preserve">##   1985      0.66 0.44 0.57 0.81 0.82 0.71</w:t>
+      </w:r>
+      <w:r>
+        <w:br w:type="textWrapping"/>
+      </w:r>
+      <w:r>
+        <w:rPr>
+          <w:rStyle w:val="VerbatimChar"/>
+        </w:rPr>
+        <w:t xml:space="preserve">##   1986      0.45 0.43 0.15 0.39 1.24 0.54</w:t>
+      </w:r>
+      <w:r>
+        <w:br w:type="textWrapping"/>
+      </w:r>
+      <w:r>
+        <w:rPr>
+          <w:rStyle w:val="VerbatimChar"/>
+        </w:rPr>
+        <w:t xml:space="preserve">##   1987      0.47 0.59 0.16 0.53 0.62 1.31</w:t>
+      </w:r>
+      <w:r>
+        <w:br w:type="textWrapping"/>
+      </w:r>
+      <w:r>
+        <w:rPr>
+          <w:rStyle w:val="VerbatimChar"/>
+        </w:rPr>
+        <w:t xml:space="preserve">##   1988      0.41 1.37 0.00 0.13 0.64 1.16</w:t>
+      </w:r>
+      <w:r>
+        <w:br w:type="textWrapping"/>
+      </w:r>
+      <w:r>
+        <w:rPr>
+          <w:rStyle w:val="VerbatimChar"/>
+        </w:rPr>
+        <w:t xml:space="preserve">##   1989      0.50 0.83 0.20 0.42 0.54 0.51</w:t>
+      </w:r>
+      <w:r>
+        <w:br w:type="textWrapping"/>
+      </w:r>
+      <w:r>
+        <w:rPr>
+          <w:rStyle w:val="VerbatimChar"/>
+        </w:rPr>
+        <w:t xml:space="preserve">##   1990      0.69 0.62 0.11 0.85 1.15 1.09</w:t>
+      </w:r>
+      <w:r>
+        <w:br w:type="textWrapping"/>
+      </w:r>
+      <w:r>
+        <w:rPr>
+          <w:rStyle w:val="VerbatimChar"/>
+        </w:rPr>
+        <w:t xml:space="preserve">##   1991      0.59 1.34 0.21 0.86 0.78 0.50</w:t>
+      </w:r>
+      <w:r>
+        <w:br w:type="textWrapping"/>
+      </w:r>
+      <w:r>
+        <w:rPr>
+          <w:rStyle w:val="VerbatimChar"/>
+        </w:rPr>
+        <w:t xml:space="preserve">##   1992      0.38 1.01 0.06 0.48 0.40 0.21</w:t>
       </w:r>
       <w:r>
         <w:br w:type="textWrapping"/>
@@ -3618,213 +3846,213 @@
         <w:rPr>
           <w:rStyle w:val="VerbatimChar"/>
         </w:rPr>
-        <w:t xml:space="preserve">##   1994      0.40 0.65 0.04 0.12 0.66 0.15</w:t>
-      </w:r>
-      <w:r>
-        <w:br w:type="textWrapping"/>
-      </w:r>
-      <w:r>
-        <w:rPr>
-          <w:rStyle w:val="VerbatimChar"/>
-        </w:rPr>
-        <w:t xml:space="preserve">##   1995      0.48 0.46 0.05 0.31 0.79 0.91</w:t>
-      </w:r>
-      <w:r>
-        <w:br w:type="textWrapping"/>
-      </w:r>
-      <w:r>
-        <w:rPr>
-          <w:rStyle w:val="VerbatimChar"/>
-        </w:rPr>
-        <w:t xml:space="preserve">##   1996      0.42 0.56 0.09 0.56 0.55 0.48</w:t>
-      </w:r>
-      <w:r>
-        <w:br w:type="textWrapping"/>
-      </w:r>
-      <w:r>
-        <w:rPr>
-          <w:rStyle w:val="VerbatimChar"/>
-        </w:rPr>
-        <w:t xml:space="preserve">##   1997      0.59 0.63 0.15 0.55 1.47 0.08</w:t>
-      </w:r>
-      <w:r>
-        <w:br w:type="textWrapping"/>
-      </w:r>
-      <w:r>
-        <w:rPr>
-          <w:rStyle w:val="VerbatimChar"/>
-        </w:rPr>
-        <w:t xml:space="preserve">##   1998      0.39 0.80 0.05 0.14 0.95 0.38</w:t>
-      </w:r>
-      <w:r>
-        <w:br w:type="textWrapping"/>
-      </w:r>
-      <w:r>
-        <w:rPr>
-          <w:rStyle w:val="VerbatimChar"/>
-        </w:rPr>
-        <w:t xml:space="preserve">##   1999      0.56 0.81 0.11 0.25 0.96 0.10</w:t>
-      </w:r>
-      <w:r>
-        <w:br w:type="textWrapping"/>
-      </w:r>
-      <w:r>
-        <w:rPr>
-          <w:rStyle w:val="VerbatimChar"/>
-        </w:rPr>
-        <w:t xml:space="preserve">##   2000      0.43 0.88 0.08 0.10 1.42 0.05</w:t>
-      </w:r>
-      <w:r>
-        <w:br w:type="textWrapping"/>
-      </w:r>
-      <w:r>
-        <w:rPr>
-          <w:rStyle w:val="VerbatimChar"/>
-        </w:rPr>
-        <w:t xml:space="preserve">##   2001      0.38 0.53 0.07 0.13 0.64 0.12</w:t>
-      </w:r>
-      <w:r>
-        <w:br w:type="textWrapping"/>
-      </w:r>
-      <w:r>
-        <w:rPr>
-          <w:rStyle w:val="VerbatimChar"/>
-        </w:rPr>
-        <w:t xml:space="preserve">##   2002      0.49 0.39 0.06 0.11 1.10 0.14</w:t>
-      </w:r>
-      <w:r>
-        <w:br w:type="textWrapping"/>
-      </w:r>
-      <w:r>
-        <w:rPr>
-          <w:rStyle w:val="VerbatimChar"/>
-        </w:rPr>
-        <w:t xml:space="preserve">##   2003      0.45 0.68 0.06 0.12 0.85 0.30</w:t>
-      </w:r>
-      <w:r>
-        <w:br w:type="textWrapping"/>
-      </w:r>
-      <w:r>
-        <w:rPr>
-          <w:rStyle w:val="VerbatimChar"/>
-        </w:rPr>
-        <w:t xml:space="preserve">##   2004      0.40 0.81 0.06 0.15 0.95 0.27</w:t>
-      </w:r>
-      <w:r>
-        <w:br w:type="textWrapping"/>
-      </w:r>
-      <w:r>
-        <w:rPr>
-          <w:rStyle w:val="VerbatimChar"/>
-        </w:rPr>
-        <w:t xml:space="preserve">##   2005      0.45 0.90 0.11 0.20 1.21 0.39</w:t>
-      </w:r>
-      <w:r>
-        <w:br w:type="textWrapping"/>
-      </w:r>
-      <w:r>
-        <w:rPr>
-          <w:rStyle w:val="VerbatimChar"/>
-        </w:rPr>
-        <w:t xml:space="preserve">##   2006      0.59 1.50 0.11 0.63 1.36 0.11</w:t>
-      </w:r>
-      <w:r>
-        <w:br w:type="textWrapping"/>
-      </w:r>
-      <w:r>
-        <w:rPr>
-          <w:rStyle w:val="VerbatimChar"/>
-        </w:rPr>
-        <w:t xml:space="preserve">##   2007      0.58 1.23 0.14 0.83 1.16 0.17</w:t>
-      </w:r>
-      <w:r>
-        <w:br w:type="textWrapping"/>
-      </w:r>
-      <w:r>
-        <w:rPr>
-          <w:rStyle w:val="VerbatimChar"/>
-        </w:rPr>
-        <w:t xml:space="preserve">##   2008      0.44 0.82 0.07 0.70 0.68 0.09</w:t>
-      </w:r>
-      <w:r>
-        <w:br w:type="textWrapping"/>
-      </w:r>
-      <w:r>
-        <w:rPr>
-          <w:rStyle w:val="VerbatimChar"/>
-        </w:rPr>
-        <w:t xml:space="preserve">##   2009      0.57 0.72 0.15 0.32 1.08 0.15</w:t>
-      </w:r>
-      <w:r>
-        <w:br w:type="textWrapping"/>
-      </w:r>
-      <w:r>
-        <w:rPr>
-          <w:rStyle w:val="VerbatimChar"/>
-        </w:rPr>
-        <w:t xml:space="preserve">##   2010      0.34 1.14 0.04 0.26 0.74 0.07</w:t>
-      </w:r>
-      <w:r>
-        <w:br w:type="textWrapping"/>
-      </w:r>
-      <w:r>
-        <w:rPr>
-          <w:rStyle w:val="VerbatimChar"/>
-        </w:rPr>
-        <w:t xml:space="preserve">##   2011      0.38 1.03 0.05 0.25 0.82 0.13</w:t>
-      </w:r>
-      <w:r>
-        <w:br w:type="textWrapping"/>
-      </w:r>
-      <w:r>
-        <w:rPr>
-          <w:rStyle w:val="VerbatimChar"/>
-        </w:rPr>
-        <w:t xml:space="preserve">##   2012      0.61 1.62 0.09 0.18 1.15 0.08</w:t>
-      </w:r>
-      <w:r>
-        <w:br w:type="textWrapping"/>
-      </w:r>
-      <w:r>
-        <w:rPr>
-          <w:rStyle w:val="VerbatimChar"/>
-        </w:rPr>
-        <w:t xml:space="preserve">##   2013      0.33 0.80 0.09 0.43 0.49 0.12</w:t>
-      </w:r>
-      <w:r>
-        <w:br w:type="textWrapping"/>
-      </w:r>
-      <w:r>
-        <w:rPr>
-          <w:rStyle w:val="VerbatimChar"/>
-        </w:rPr>
-        <w:t xml:space="preserve">##   2014      0.55 1.25 0.08 0.52 1.03 0.13</w:t>
-      </w:r>
-      <w:r>
-        <w:br w:type="textWrapping"/>
-      </w:r>
-      <w:r>
-        <w:rPr>
-          <w:rStyle w:val="VerbatimChar"/>
-        </w:rPr>
-        <w:t xml:space="preserve">##   2015      0.45 1.15 0.09 1.32 0.72 0.34</w:t>
-      </w:r>
-      <w:r>
-        <w:br w:type="textWrapping"/>
-      </w:r>
-      <w:r>
-        <w:rPr>
-          <w:rStyle w:val="VerbatimChar"/>
-        </w:rPr>
-        <w:t xml:space="preserve">##   2016      0.55 1.50 0.11 0.58 1.04 0.12</w:t>
+        <w:t xml:space="preserve">##   1994      0.40 0.64 0.04 0.12 0.66 0.15</w:t>
+      </w:r>
+      <w:r>
+        <w:br w:type="textWrapping"/>
+      </w:r>
+      <w:r>
+        <w:rPr>
+          <w:rStyle w:val="VerbatimChar"/>
+        </w:rPr>
+        <w:t xml:space="preserve">##   1995      0.48 0.45 0.05 0.31 0.79 0.91</w:t>
+      </w:r>
+      <w:r>
+        <w:br w:type="textWrapping"/>
+      </w:r>
+      <w:r>
+        <w:rPr>
+          <w:rStyle w:val="VerbatimChar"/>
+        </w:rPr>
+        <w:t xml:space="preserve">##   1996      0.42 0.55 0.09 0.56 0.55 0.48</w:t>
+      </w:r>
+      <w:r>
+        <w:br w:type="textWrapping"/>
+      </w:r>
+      <w:r>
+        <w:rPr>
+          <w:rStyle w:val="VerbatimChar"/>
+        </w:rPr>
+        <w:t xml:space="preserve">##   1997      0.58 0.63 0.15 0.55 1.46 0.08</w:t>
+      </w:r>
+      <w:r>
+        <w:br w:type="textWrapping"/>
+      </w:r>
+      <w:r>
+        <w:rPr>
+          <w:rStyle w:val="VerbatimChar"/>
+        </w:rPr>
+        <w:t xml:space="preserve">##   1998      0.39 0.80 0.05 0.14 0.94 0.38</w:t>
+      </w:r>
+      <w:r>
+        <w:br w:type="textWrapping"/>
+      </w:r>
+      <w:r>
+        <w:rPr>
+          <w:rStyle w:val="VerbatimChar"/>
+        </w:rPr>
+        <w:t xml:space="preserve">##   1999      0.56 0.79 0.11 0.25 0.95 0.10</w:t>
+      </w:r>
+      <w:r>
+        <w:br w:type="textWrapping"/>
+      </w:r>
+      <w:r>
+        <w:rPr>
+          <w:rStyle w:val="VerbatimChar"/>
+        </w:rPr>
+        <w:t xml:space="preserve">##   2000      0.43 0.85 0.08 0.10 1.39 0.05</w:t>
+      </w:r>
+      <w:r>
+        <w:br w:type="textWrapping"/>
+      </w:r>
+      <w:r>
+        <w:rPr>
+          <w:rStyle w:val="VerbatimChar"/>
+        </w:rPr>
+        <w:t xml:space="preserve">##   2001      0.38 0.50 0.07 0.13 0.64 0.12</w:t>
+      </w:r>
+      <w:r>
+        <w:br w:type="textWrapping"/>
+      </w:r>
+      <w:r>
+        <w:rPr>
+          <w:rStyle w:val="VerbatimChar"/>
+        </w:rPr>
+        <w:t xml:space="preserve">##   2002      0.50 0.38 0.06 0.11 1.12 0.14</w:t>
+      </w:r>
+      <w:r>
+        <w:br w:type="textWrapping"/>
+      </w:r>
+      <w:r>
+        <w:rPr>
+          <w:rStyle w:val="VerbatimChar"/>
+        </w:rPr>
+        <w:t xml:space="preserve">##   2003      0.45 0.69 0.06 0.12 0.85 0.30</w:t>
+      </w:r>
+      <w:r>
+        <w:br w:type="textWrapping"/>
+      </w:r>
+      <w:r>
+        <w:rPr>
+          <w:rStyle w:val="VerbatimChar"/>
+        </w:rPr>
+        <w:t xml:space="preserve">##   2004      0.40 0.80 0.06 0.15 0.95 0.27</w:t>
+      </w:r>
+      <w:r>
+        <w:br w:type="textWrapping"/>
+      </w:r>
+      <w:r>
+        <w:rPr>
+          <w:rStyle w:val="VerbatimChar"/>
+        </w:rPr>
+        <w:t xml:space="preserve">##   2005      0.45 0.88 0.11 0.20 1.20 0.39</w:t>
+      </w:r>
+      <w:r>
+        <w:br w:type="textWrapping"/>
+      </w:r>
+      <w:r>
+        <w:rPr>
+          <w:rStyle w:val="VerbatimChar"/>
+        </w:rPr>
+        <w:t xml:space="preserve">##   2006      0.59 1.48 0.11 0.63 1.35 0.11</w:t>
+      </w:r>
+      <w:r>
+        <w:br w:type="textWrapping"/>
+      </w:r>
+      <w:r>
+        <w:rPr>
+          <w:rStyle w:val="VerbatimChar"/>
+        </w:rPr>
+        <w:t xml:space="preserve">##   2007      0.58 1.22 0.14 0.83 1.15 0.17</w:t>
+      </w:r>
+      <w:r>
+        <w:br w:type="textWrapping"/>
+      </w:r>
+      <w:r>
+        <w:rPr>
+          <w:rStyle w:val="VerbatimChar"/>
+        </w:rPr>
+        <w:t xml:space="preserve">##   2008      0.43 0.80 0.07 0.69 0.67 0.09</w:t>
+      </w:r>
+      <w:r>
+        <w:br w:type="textWrapping"/>
+      </w:r>
+      <w:r>
+        <w:rPr>
+          <w:rStyle w:val="VerbatimChar"/>
+        </w:rPr>
+        <w:t xml:space="preserve">##   2009      0.56 0.70 0.15 0.32 1.06 0.15</w:t>
+      </w:r>
+      <w:r>
+        <w:br w:type="textWrapping"/>
+      </w:r>
+      <w:r>
+        <w:rPr>
+          <w:rStyle w:val="VerbatimChar"/>
+        </w:rPr>
+        <w:t xml:space="preserve">##   2010      0.33 1.09 0.04 0.25 0.70 0.07</w:t>
+      </w:r>
+      <w:r>
+        <w:br w:type="textWrapping"/>
+      </w:r>
+      <w:r>
+        <w:rPr>
+          <w:rStyle w:val="VerbatimChar"/>
+        </w:rPr>
+        <w:t xml:space="preserve">##   2011      0.37 0.95 0.05 0.24 0.79 0.13</w:t>
+      </w:r>
+      <w:r>
+        <w:br w:type="textWrapping"/>
+      </w:r>
+      <w:r>
+        <w:rPr>
+          <w:rStyle w:val="VerbatimChar"/>
+        </w:rPr>
+        <w:t xml:space="preserve">##   2012      0.59 1.49 0.09 0.18 1.10 0.08</w:t>
+      </w:r>
+      <w:r>
+        <w:br w:type="textWrapping"/>
+      </w:r>
+      <w:r>
+        <w:rPr>
+          <w:rStyle w:val="VerbatimChar"/>
+        </w:rPr>
+        <w:t xml:space="preserve">##   2013      0.32 0.76 0.09 0.43 0.48 0.12</w:t>
+      </w:r>
+      <w:r>
+        <w:br w:type="textWrapping"/>
+      </w:r>
+      <w:r>
+        <w:rPr>
+          <w:rStyle w:val="VerbatimChar"/>
+        </w:rPr>
+        <w:t xml:space="preserve">##   2014      0.54 1.19 0.08 0.52 1.01 0.13</w:t>
+      </w:r>
+      <w:r>
+        <w:br w:type="textWrapping"/>
+      </w:r>
+      <w:r>
+        <w:rPr>
+          <w:rStyle w:val="VerbatimChar"/>
+        </w:rPr>
+        <w:t xml:space="preserve">##   2015      0.45 1.10 0.09 1.32 0.72 0.34</w:t>
+      </w:r>
+      <w:r>
+        <w:br w:type="textWrapping"/>
+      </w:r>
+      <w:r>
+        <w:rPr>
+          <w:rStyle w:val="VerbatimChar"/>
+        </w:rPr>
+        <w:t xml:space="preserve">##   2016      0.56 2.05 0.11 0.58 1.05 0.12</w:t>
       </w:r>
     </w:p>
     <w:p>
       <w:pPr>
         <w:pStyle w:val="Heading3"/>
       </w:pPr>
-      <w:bookmarkStart w:id="37" w:name="aeq-total-mortality"/>
-      <w:bookmarkEnd w:id="37"/>
+      <w:bookmarkStart w:id="38" w:name="aeq-total-mortality"/>
+      <w:bookmarkEnd w:id="38"/>
       <w:r>
         <w:t xml:space="preserve">AEQ total mortality</w:t>
       </w:r>
@@ -3893,124 +4121,124 @@
         <w:rPr>
           <w:rStyle w:val="VerbatimChar"/>
         </w:rPr>
-        <w:t xml:space="preserve">##   1979      0.76 1.16 1.05 0.56 0.67 0.36</w:t>
-      </w:r>
-      <w:r>
-        <w:br w:type="textWrapping"/>
-      </w:r>
-      <w:r>
-        <w:rPr>
-          <w:rStyle w:val="VerbatimChar"/>
-        </w:rPr>
-        <w:t xml:space="preserve">##   1980      1.22 0.63 0.91 1.48 1.43 1.75</w:t>
-      </w:r>
-      <w:r>
-        <w:br w:type="textWrapping"/>
-      </w:r>
-      <w:r>
-        <w:rPr>
-          <w:rStyle w:val="VerbatimChar"/>
-        </w:rPr>
-        <w:t xml:space="preserve">##   1981      1.13 1.21 1.15 0.89 1.11 0.82</w:t>
-      </w:r>
-      <w:r>
-        <w:br w:type="textWrapping"/>
-      </w:r>
-      <w:r>
-        <w:rPr>
-          <w:rStyle w:val="VerbatimChar"/>
-        </w:rPr>
-        <w:t xml:space="preserve">##   1982      0.89 1.00 0.89 1.08 0.79 1.07</w:t>
-      </w:r>
-      <w:r>
-        <w:br w:type="textWrapping"/>
-      </w:r>
-      <w:r>
-        <w:rPr>
-          <w:rStyle w:val="VerbatimChar"/>
-        </w:rPr>
-        <w:t xml:space="preserve">##   1983      0.99 1.01 0.60 0.67 1.68 0.75</w:t>
-      </w:r>
-      <w:r>
-        <w:br w:type="textWrapping"/>
-      </w:r>
-      <w:r>
-        <w:rPr>
-          <w:rStyle w:val="VerbatimChar"/>
-        </w:rPr>
-        <w:t xml:space="preserve">##   1984      0.65 0.37 0.92 1.06 0.63 0.43</w:t>
-      </w:r>
-      <w:r>
-        <w:br w:type="textWrapping"/>
-      </w:r>
-      <w:r>
-        <w:rPr>
-          <w:rStyle w:val="VerbatimChar"/>
-        </w:rPr>
-        <w:t xml:space="preserve">##   1985      0.77 0.46 0.56 0.78 1.08 0.69</w:t>
-      </w:r>
-      <w:r>
-        <w:br w:type="textWrapping"/>
-      </w:r>
-      <w:r>
-        <w:rPr>
-          <w:rStyle w:val="VerbatimChar"/>
-        </w:rPr>
-        <w:t xml:space="preserve">##   1986      0.51 0.48 0.15 0.40 1.48 0.62</w:t>
-      </w:r>
-      <w:r>
-        <w:br w:type="textWrapping"/>
-      </w:r>
-      <w:r>
-        <w:rPr>
-          <w:rStyle w:val="VerbatimChar"/>
-        </w:rPr>
-        <w:t xml:space="preserve">##   1987      0.54 0.60 0.16 0.50 0.75 1.73</w:t>
-      </w:r>
-      <w:r>
-        <w:br w:type="textWrapping"/>
-      </w:r>
-      <w:r>
-        <w:rPr>
-          <w:rStyle w:val="VerbatimChar"/>
-        </w:rPr>
-        <w:t xml:space="preserve">##   1988      0.42 1.30 0.01 0.14 0.65 1.26</w:t>
-      </w:r>
-      <w:r>
-        <w:br w:type="textWrapping"/>
-      </w:r>
-      <w:r>
-        <w:rPr>
-          <w:rStyle w:val="VerbatimChar"/>
-        </w:rPr>
-        <w:t xml:space="preserve">##   1989      0.56 0.81 0.20 0.41 0.62 0.58</w:t>
-      </w:r>
-      <w:r>
-        <w:br w:type="textWrapping"/>
-      </w:r>
-      <w:r>
-        <w:rPr>
-          <w:rStyle w:val="VerbatimChar"/>
-        </w:rPr>
-        <w:t xml:space="preserve">##   1990      0.87 0.77 0.12 0.91 1.50 1.07</w:t>
-      </w:r>
-      <w:r>
-        <w:br w:type="textWrapping"/>
-      </w:r>
-      <w:r>
-        <w:rPr>
-          <w:rStyle w:val="VerbatimChar"/>
-        </w:rPr>
-        <w:t xml:space="preserve">##   1991      0.62 1.27 0.20 0.81 0.83 0.63</w:t>
-      </w:r>
-      <w:r>
-        <w:br w:type="textWrapping"/>
-      </w:r>
-      <w:r>
-        <w:rPr>
-          <w:rStyle w:val="VerbatimChar"/>
-        </w:rPr>
-        <w:t xml:space="preserve">##   1992      0.44 0.97 0.06 0.45 0.58 0.22</w:t>
+        <w:t xml:space="preserve">##   1979      0.76 1.18 1.05 0.56 0.67 0.36</w:t>
+      </w:r>
+      <w:r>
+        <w:br w:type="textWrapping"/>
+      </w:r>
+      <w:r>
+        <w:rPr>
+          <w:rStyle w:val="VerbatimChar"/>
+        </w:rPr>
+        <w:t xml:space="preserve">##   1980      1.22 0.63 0.91 1.48 1.42 1.75</w:t>
+      </w:r>
+      <w:r>
+        <w:br w:type="textWrapping"/>
+      </w:r>
+      <w:r>
+        <w:rPr>
+          <w:rStyle w:val="VerbatimChar"/>
+        </w:rPr>
+        <w:t xml:space="preserve">##   1981      1.14 1.20 1.15 0.89 1.11 0.82</w:t>
+      </w:r>
+      <w:r>
+        <w:br w:type="textWrapping"/>
+      </w:r>
+      <w:r>
+        <w:rPr>
+          <w:rStyle w:val="VerbatimChar"/>
+        </w:rPr>
+        <w:t xml:space="preserve">##   1982      0.88 0.99 0.89 1.07 0.79 1.07</w:t>
+      </w:r>
+      <w:r>
+        <w:br w:type="textWrapping"/>
+      </w:r>
+      <w:r>
+        <w:rPr>
+          <w:rStyle w:val="VerbatimChar"/>
+        </w:rPr>
+        <w:t xml:space="preserve">##   1983      0.98 1.00 0.59 0.67 1.68 0.75</w:t>
+      </w:r>
+      <w:r>
+        <w:br w:type="textWrapping"/>
+      </w:r>
+      <w:r>
+        <w:rPr>
+          <w:rStyle w:val="VerbatimChar"/>
+        </w:rPr>
+        <w:t xml:space="preserve">##   1984      0.65 0.36 0.92 1.05 0.62 0.43</w:t>
+      </w:r>
+      <w:r>
+        <w:br w:type="textWrapping"/>
+      </w:r>
+      <w:r>
+        <w:rPr>
+          <w:rStyle w:val="VerbatimChar"/>
+        </w:rPr>
+        <w:t xml:space="preserve">##   1985      0.76 0.46 0.56 0.78 1.07 0.69</w:t>
+      </w:r>
+      <w:r>
+        <w:br w:type="textWrapping"/>
+      </w:r>
+      <w:r>
+        <w:rPr>
+          <w:rStyle w:val="VerbatimChar"/>
+        </w:rPr>
+        <w:t xml:space="preserve">##   1986      0.51 0.48 0.15 0.40 1.46 0.62</w:t>
+      </w:r>
+      <w:r>
+        <w:br w:type="textWrapping"/>
+      </w:r>
+      <w:r>
+        <w:rPr>
+          <w:rStyle w:val="VerbatimChar"/>
+        </w:rPr>
+        <w:t xml:space="preserve">##   1987      0.53 0.60 0.16 0.49 0.74 1.72</w:t>
+      </w:r>
+      <w:r>
+        <w:br w:type="textWrapping"/>
+      </w:r>
+      <w:r>
+        <w:rPr>
+          <w:rStyle w:val="VerbatimChar"/>
+        </w:rPr>
+        <w:t xml:space="preserve">##   1988      0.42 1.29 0.01 0.14 0.65 1.26</w:t>
+      </w:r>
+      <w:r>
+        <w:br w:type="textWrapping"/>
+      </w:r>
+      <w:r>
+        <w:rPr>
+          <w:rStyle w:val="VerbatimChar"/>
+        </w:rPr>
+        <w:t xml:space="preserve">##   1989      0.56 0.80 0.20 0.41 0.62 0.58</w:t>
+      </w:r>
+      <w:r>
+        <w:br w:type="textWrapping"/>
+      </w:r>
+      <w:r>
+        <w:rPr>
+          <w:rStyle w:val="VerbatimChar"/>
+        </w:rPr>
+        <w:t xml:space="preserve">##   1990      0.86 0.77 0.12 0.90 1.49 1.07</w:t>
+      </w:r>
+      <w:r>
+        <w:br w:type="textWrapping"/>
+      </w:r>
+      <w:r>
+        <w:rPr>
+          <w:rStyle w:val="VerbatimChar"/>
+        </w:rPr>
+        <w:t xml:space="preserve">##   1991      0.62 1.26 0.20 0.81 0.82 0.63</w:t>
+      </w:r>
+      <w:r>
+        <w:br w:type="textWrapping"/>
+      </w:r>
+      <w:r>
+        <w:rPr>
+          <w:rStyle w:val="VerbatimChar"/>
+        </w:rPr>
+        <w:t xml:space="preserve">##   1992      0.43 0.96 0.06 0.45 0.57 0.22</w:t>
       </w:r>
       <w:r>
         <w:br w:type="textWrapping"/>
@@ -4028,7 +4256,7 @@
         <w:rPr>
           <w:rStyle w:val="VerbatimChar"/>
         </w:rPr>
-        <w:t xml:space="preserve">##   1994      0.48 0.63 0.04 0.14 0.86 0.20</w:t>
+        <w:t xml:space="preserve">##   1994      0.47 0.62 0.04 0.14 0.86 0.20</w:t>
       </w:r>
       <w:r>
         <w:br w:type="textWrapping"/>
@@ -4046,195 +4274,195 @@
         <w:rPr>
           <w:rStyle w:val="VerbatimChar"/>
         </w:rPr>
-        <w:t xml:space="preserve">##   1996      0.51 0.56 0.10 0.54 0.68 0.51</w:t>
-      </w:r>
-      <w:r>
-        <w:br w:type="textWrapping"/>
-      </w:r>
-      <w:r>
-        <w:rPr>
-          <w:rStyle w:val="VerbatimChar"/>
-        </w:rPr>
-        <w:t xml:space="preserve">##   1997      0.58 0.62 0.15 0.51 1.41 0.10</w:t>
-      </w:r>
-      <w:r>
-        <w:br w:type="textWrapping"/>
-      </w:r>
-      <w:r>
-        <w:rPr>
-          <w:rStyle w:val="VerbatimChar"/>
-        </w:rPr>
-        <w:t xml:space="preserve">##   1998      0.38 0.78 0.05 0.14 0.89 0.34</w:t>
-      </w:r>
-      <w:r>
-        <w:br w:type="textWrapping"/>
-      </w:r>
-      <w:r>
-        <w:rPr>
-          <w:rStyle w:val="VerbatimChar"/>
-        </w:rPr>
-        <w:t xml:space="preserve">##   1999      0.61 0.80 0.11 0.24 1.07 0.14</w:t>
-      </w:r>
-      <w:r>
-        <w:br w:type="textWrapping"/>
-      </w:r>
-      <w:r>
-        <w:rPr>
-          <w:rStyle w:val="VerbatimChar"/>
-        </w:rPr>
-        <w:t xml:space="preserve">##   2000      0.45 0.88 0.09 0.10 1.47 0.08</w:t>
-      </w:r>
-      <w:r>
-        <w:br w:type="textWrapping"/>
-      </w:r>
-      <w:r>
-        <w:rPr>
-          <w:rStyle w:val="VerbatimChar"/>
-        </w:rPr>
-        <w:t xml:space="preserve">##   2001      0.40 0.51 0.07 0.12 0.67 0.15</w:t>
-      </w:r>
-      <w:r>
-        <w:br w:type="textWrapping"/>
-      </w:r>
-      <w:r>
-        <w:rPr>
-          <w:rStyle w:val="VerbatimChar"/>
-        </w:rPr>
-        <w:t xml:space="preserve">##   2002      0.49 0.41 0.06 0.11 1.05 0.16</w:t>
-      </w:r>
-      <w:r>
-        <w:br w:type="textWrapping"/>
-      </w:r>
-      <w:r>
-        <w:rPr>
-          <w:rStyle w:val="VerbatimChar"/>
-        </w:rPr>
-        <w:t xml:space="preserve">##   2003      0.44 0.69 0.06 0.12 0.80 0.27</w:t>
-      </w:r>
-      <w:r>
-        <w:br w:type="textWrapping"/>
-      </w:r>
-      <w:r>
-        <w:rPr>
-          <w:rStyle w:val="VerbatimChar"/>
-        </w:rPr>
-        <w:t xml:space="preserve">##   2004      0.39 0.80 0.06 0.15 0.91 0.27</w:t>
-      </w:r>
-      <w:r>
-        <w:br w:type="textWrapping"/>
-      </w:r>
-      <w:r>
-        <w:rPr>
-          <w:rStyle w:val="VerbatimChar"/>
-        </w:rPr>
-        <w:t xml:space="preserve">##   2005      0.46 0.98 0.11 0.25 1.19 0.36</w:t>
-      </w:r>
-      <w:r>
-        <w:br w:type="textWrapping"/>
-      </w:r>
-      <w:r>
-        <w:rPr>
-          <w:rStyle w:val="VerbatimChar"/>
-        </w:rPr>
-        <w:t xml:space="preserve">##   2006      0.59 1.45 0.11 0.62 1.34 0.12</w:t>
-      </w:r>
-      <w:r>
-        <w:br w:type="textWrapping"/>
-      </w:r>
-      <w:r>
-        <w:rPr>
-          <w:rStyle w:val="VerbatimChar"/>
-        </w:rPr>
-        <w:t xml:space="preserve">##   2007      0.58 1.21 0.13 0.83 1.14 0.16</w:t>
-      </w:r>
-      <w:r>
-        <w:br w:type="textWrapping"/>
-      </w:r>
-      <w:r>
-        <w:rPr>
-          <w:rStyle w:val="VerbatimChar"/>
-        </w:rPr>
-        <w:t xml:space="preserve">##   2008      0.45 0.79 0.08 0.64 0.71 0.11</w:t>
-      </w:r>
-      <w:r>
-        <w:br w:type="textWrapping"/>
-      </w:r>
-      <w:r>
-        <w:rPr>
-          <w:rStyle w:val="VerbatimChar"/>
-        </w:rPr>
-        <w:t xml:space="preserve">##   2009      0.58 0.73 0.14 0.31 1.09 0.17</w:t>
-      </w:r>
-      <w:r>
-        <w:br w:type="textWrapping"/>
-      </w:r>
-      <w:r>
-        <w:rPr>
-          <w:rStyle w:val="VerbatimChar"/>
-        </w:rPr>
-        <w:t xml:space="preserve">##   2010      0.36 1.15 0.04 0.25 0.76 0.08</w:t>
-      </w:r>
-      <w:r>
-        <w:br w:type="textWrapping"/>
-      </w:r>
-      <w:r>
-        <w:rPr>
-          <w:rStyle w:val="VerbatimChar"/>
-        </w:rPr>
-        <w:t xml:space="preserve">##   2011      0.37 1.04 0.05 0.24 0.79 0.12</w:t>
-      </w:r>
-      <w:r>
-        <w:br w:type="textWrapping"/>
-      </w:r>
-      <w:r>
-        <w:rPr>
-          <w:rStyle w:val="VerbatimChar"/>
-        </w:rPr>
-        <w:t xml:space="preserve">##   2012      0.60 1.58 0.09 0.21 1.09 0.11</w:t>
-      </w:r>
-      <w:r>
-        <w:br w:type="textWrapping"/>
-      </w:r>
-      <w:r>
-        <w:rPr>
-          <w:rStyle w:val="VerbatimChar"/>
-        </w:rPr>
-        <w:t xml:space="preserve">##   2013      0.34 0.81 0.09 0.42 0.50 0.20</w:t>
-      </w:r>
-      <w:r>
-        <w:br w:type="textWrapping"/>
-      </w:r>
-      <w:r>
-        <w:rPr>
-          <w:rStyle w:val="VerbatimChar"/>
-        </w:rPr>
-        <w:t xml:space="preserve">##   2014      0.54 1.28 0.08 0.57 0.97 0.12</w:t>
-      </w:r>
-      <w:r>
-        <w:br w:type="textWrapping"/>
-      </w:r>
-      <w:r>
-        <w:rPr>
-          <w:rStyle w:val="VerbatimChar"/>
-        </w:rPr>
-        <w:t xml:space="preserve">##   2015      0.44 1.14 0.09 1.23 0.67 0.36</w:t>
-      </w:r>
-      <w:r>
-        <w:br w:type="textWrapping"/>
-      </w:r>
-      <w:r>
-        <w:rPr>
-          <w:rStyle w:val="VerbatimChar"/>
-        </w:rPr>
-        <w:t xml:space="preserve">##   2016      0.53 1.46 0.11 0.57 0.97 0.13</w:t>
+        <w:t xml:space="preserve">##   1996      0.51 0.55 0.10 0.54 0.68 0.51</w:t>
+      </w:r>
+      <w:r>
+        <w:br w:type="textWrapping"/>
+      </w:r>
+      <w:r>
+        <w:rPr>
+          <w:rStyle w:val="VerbatimChar"/>
+        </w:rPr>
+        <w:t xml:space="preserve">##   1997      0.58 0.62 0.15 0.51 1.40 0.10</w:t>
+      </w:r>
+      <w:r>
+        <w:br w:type="textWrapping"/>
+      </w:r>
+      <w:r>
+        <w:rPr>
+          <w:rStyle w:val="VerbatimChar"/>
+        </w:rPr>
+        <w:t xml:space="preserve">##   1998      0.37 0.78 0.05 0.14 0.89 0.34</w:t>
+      </w:r>
+      <w:r>
+        <w:br w:type="textWrapping"/>
+      </w:r>
+      <w:r>
+        <w:rPr>
+          <w:rStyle w:val="VerbatimChar"/>
+        </w:rPr>
+        <w:t xml:space="preserve">##   1999      0.61 0.78 0.11 0.24 1.06 0.14</w:t>
+      </w:r>
+      <w:r>
+        <w:br w:type="textWrapping"/>
+      </w:r>
+      <w:r>
+        <w:rPr>
+          <w:rStyle w:val="VerbatimChar"/>
+        </w:rPr>
+        <w:t xml:space="preserve">##   2000      0.45 0.85 0.09 0.10 1.44 0.08</w:t>
+      </w:r>
+      <w:r>
+        <w:br w:type="textWrapping"/>
+      </w:r>
+      <w:r>
+        <w:rPr>
+          <w:rStyle w:val="VerbatimChar"/>
+        </w:rPr>
+        <w:t xml:space="preserve">##   2001      0.39 0.49 0.07 0.12 0.67 0.15</w:t>
+      </w:r>
+      <w:r>
+        <w:br w:type="textWrapping"/>
+      </w:r>
+      <w:r>
+        <w:rPr>
+          <w:rStyle w:val="VerbatimChar"/>
+        </w:rPr>
+        <w:t xml:space="preserve">##   2002      0.49 0.40 0.06 0.11 1.06 0.16</w:t>
+      </w:r>
+      <w:r>
+        <w:br w:type="textWrapping"/>
+      </w:r>
+      <w:r>
+        <w:rPr>
+          <w:rStyle w:val="VerbatimChar"/>
+        </w:rPr>
+        <w:t xml:space="preserve">##   2003      0.44 0.70 0.06 0.12 0.80 0.27</w:t>
+      </w:r>
+      <w:r>
+        <w:br w:type="textWrapping"/>
+      </w:r>
+      <w:r>
+        <w:rPr>
+          <w:rStyle w:val="VerbatimChar"/>
+        </w:rPr>
+        <w:t xml:space="preserve">##   2004      0.39 0.79 0.06 0.15 0.91 0.27</w:t>
+      </w:r>
+      <w:r>
+        <w:br w:type="textWrapping"/>
+      </w:r>
+      <w:r>
+        <w:rPr>
+          <w:rStyle w:val="VerbatimChar"/>
+        </w:rPr>
+        <w:t xml:space="preserve">##   2005      0.46 0.97 0.11 0.25 1.18 0.36</w:t>
+      </w:r>
+      <w:r>
+        <w:br w:type="textWrapping"/>
+      </w:r>
+      <w:r>
+        <w:rPr>
+          <w:rStyle w:val="VerbatimChar"/>
+        </w:rPr>
+        <w:t xml:space="preserve">##   2006      0.59 1.43 0.11 0.62 1.33 0.11</w:t>
+      </w:r>
+      <w:r>
+        <w:br w:type="textWrapping"/>
+      </w:r>
+      <w:r>
+        <w:rPr>
+          <w:rStyle w:val="VerbatimChar"/>
+        </w:rPr>
+        <w:t xml:space="preserve">##   2007      0.57 1.20 0.13 0.83 1.13 0.16</w:t>
+      </w:r>
+      <w:r>
+        <w:br w:type="textWrapping"/>
+      </w:r>
+      <w:r>
+        <w:rPr>
+          <w:rStyle w:val="VerbatimChar"/>
+        </w:rPr>
+        <w:t xml:space="preserve">##   2008      0.45 0.77 0.08 0.64 0.70 0.11</w:t>
+      </w:r>
+      <w:r>
+        <w:br w:type="textWrapping"/>
+      </w:r>
+      <w:r>
+        <w:rPr>
+          <w:rStyle w:val="VerbatimChar"/>
+        </w:rPr>
+        <w:t xml:space="preserve">##   2009      0.58 0.72 0.14 0.31 1.07 0.17</w:t>
+      </w:r>
+      <w:r>
+        <w:br w:type="textWrapping"/>
+      </w:r>
+      <w:r>
+        <w:rPr>
+          <w:rStyle w:val="VerbatimChar"/>
+        </w:rPr>
+        <w:t xml:space="preserve">##   2010      0.34 1.10 0.04 0.25 0.73 0.08</w:t>
+      </w:r>
+      <w:r>
+        <w:br w:type="textWrapping"/>
+      </w:r>
+      <w:r>
+        <w:rPr>
+          <w:rStyle w:val="VerbatimChar"/>
+        </w:rPr>
+        <w:t xml:space="preserve">##   2011      0.36 0.96 0.05 0.24 0.76 0.12</w:t>
+      </w:r>
+      <w:r>
+        <w:br w:type="textWrapping"/>
+      </w:r>
+      <w:r>
+        <w:rPr>
+          <w:rStyle w:val="VerbatimChar"/>
+        </w:rPr>
+        <w:t xml:space="preserve">##   2012      0.58 1.45 0.09 0.20 1.04 0.11</w:t>
+      </w:r>
+      <w:r>
+        <w:br w:type="textWrapping"/>
+      </w:r>
+      <w:r>
+        <w:rPr>
+          <w:rStyle w:val="VerbatimChar"/>
+        </w:rPr>
+        <w:t xml:space="preserve">##   2013      0.33 0.77 0.09 0.42 0.48 0.20</w:t>
+      </w:r>
+      <w:r>
+        <w:br w:type="textWrapping"/>
+      </w:r>
+      <w:r>
+        <w:rPr>
+          <w:rStyle w:val="VerbatimChar"/>
+        </w:rPr>
+        <w:t xml:space="preserve">##   2014      0.53 1.22 0.08 0.57 0.95 0.12</w:t>
+      </w:r>
+      <w:r>
+        <w:br w:type="textWrapping"/>
+      </w:r>
+      <w:r>
+        <w:rPr>
+          <w:rStyle w:val="VerbatimChar"/>
+        </w:rPr>
+        <w:t xml:space="preserve">##   2015      0.45 1.18 0.09 1.23 0.67 0.36</w:t>
+      </w:r>
+      <w:r>
+        <w:br w:type="textWrapping"/>
+      </w:r>
+      <w:r>
+        <w:rPr>
+          <w:rStyle w:val="VerbatimChar"/>
+        </w:rPr>
+        <w:t xml:space="preserve">##   2016      0.54 1.96 0.11 0.56 0.98 0.13</w:t>
       </w:r>
     </w:p>
     <w:p>
       <w:pPr>
         <w:pStyle w:val="Heading3"/>
       </w:pPr>
-      <w:bookmarkStart w:id="38" w:name="figures"/>
-      <w:bookmarkEnd w:id="38"/>
+      <w:bookmarkStart w:id="39" w:name="figures"/>
+      <w:bookmarkEnd w:id="39"/>
       <w:r>
         <w:t xml:space="preserve">Figures</w:t>
       </w:r>
@@ -4801,13 +5029,13 @@
               <a:graphicData uri="http://schemas.openxmlformats.org/drawingml/2006/picture">
                 <pic:pic>
                   <pic:nvPicPr>
-                    <pic:cNvPr descr="computing_a_spfi_files/figure-docx/unnamed-chunk-16-1.png" id="0" name="Picture"/>
+                    <pic:cNvPr descr="computing_a_spfi_files/figure-docx/unnamed-chunk-17-1.png" id="0" name="Picture"/>
                     <pic:cNvPicPr>
                       <a:picLocks noChangeArrowheads="1" noChangeAspect="1"/>
                     </pic:cNvPicPr>
                   </pic:nvPicPr>
                   <pic:blipFill>
-                    <a:blip r:embed="rId39"/>
+                    <a:blip r:embed="rId40"/>
                     <a:stretch>
                       <a:fillRect/>
                     </a:stretch>
@@ -4836,13 +5064,6 @@
     </w:p>
     <w:p>
       <w:pPr>
-        <w:pStyle w:val="Heading2"/>
-      </w:pPr>
-      <w:bookmarkStart w:id="40" w:name="section"/>
-      <w:bookmarkEnd w:id="40"/>
-    </w:p>
-    <w:p>
-      <w:pPr>
         <w:pStyle w:val="Heading1"/>
       </w:pPr>
       <w:bookmarkStart w:id="41" w:name="example-2-2018era-seak-aabm-troll-for-base-period-calibration"/>
@@ -5710,10 +5931,10 @@
       <w:pPr>
         <w:pStyle w:val="Heading2"/>
       </w:pPr>
-      <w:bookmarkStart w:id="43" w:name="compute-the-spfi-1"/>
+      <w:bookmarkStart w:id="43" w:name="load-the-2018era-hrj-data-for-bpc"/>
       <w:bookmarkEnd w:id="43"/>
       <w:r>
-        <w:t xml:space="preserve">Compute the SPFI</w:t>
+        <w:t xml:space="preserve">Load the 2018ERA HRJ Data for BPC</w:t>
       </w:r>
     </w:p>
     <w:p>
@@ -5721,19 +5942,7 @@
         <w:pStyle w:val="FirstParagraph"/>
       </w:pPr>
       <w:r>
-        <w:t xml:space="preserve">Note that I have set the hrjtype=</w:t>
-      </w:r>
-      <w:r>
-        <w:t xml:space="preserve">“</w:t>
-      </w:r>
-      <w:r>
-        <w:t xml:space="preserve">P</w:t>
-      </w:r>
-      <w:r>
-        <w:t xml:space="preserve">”</w:t>
-      </w:r>
-      <w:r>
-        <w:t xml:space="preserve">.</w:t>
+        <w:t xml:space="preserve">The base period calibration work uses a slightly different</w:t>
       </w:r>
     </w:p>
     <w:p>
@@ -5742,9 +5951,174 @@
       </w:pPr>
       <w:r>
         <w:rPr>
-          <w:rStyle w:val="NormalTok"/>
-        </w:rPr>
-        <w:t xml:space="preserve">seak_spfi &lt;-</w:t>
+          <w:rStyle w:val="CommentTok"/>
+        </w:rPr>
+        <w:t xml:space="preserve">#Read in HRJ files in a directory</w:t>
+      </w:r>
+      <w:r>
+        <w:br w:type="textWrapping"/>
+      </w:r>
+      <w:r>
+        <w:rPr>
+          <w:rStyle w:val="NormalTok"/>
+        </w:rPr>
+        <w:t xml:space="preserve"> by=</w:t>
+      </w:r>
+      <w:r>
+        <w:rPr>
+          <w:rStyle w:val="KeywordTok"/>
+        </w:rPr>
+        <w:t xml:space="preserve">readHRJdir</w:t>
+      </w:r>
+      <w:r>
+        <w:rPr>
+          <w:rStyle w:val="NormalTok"/>
+        </w:rPr>
+        <w:t xml:space="preserve">(</w:t>
+      </w:r>
+      <w:r>
+        <w:rPr>
+          <w:rStyle w:val="StringTok"/>
+        </w:rPr>
+        <w:t xml:space="preserve">"Data/Phase2/2018ERA_HRJ"</w:t>
+      </w:r>
+      <w:r>
+        <w:rPr>
+          <w:rStyle w:val="NormalTok"/>
+        </w:rPr>
+        <w:t xml:space="preserve">, </w:t>
+      </w:r>
+      <w:r>
+        <w:rPr>
+          <w:rStyle w:val="DataTypeTok"/>
+        </w:rPr>
+        <w:t xml:space="preserve">nFisheries=</w:t>
+      </w:r>
+      <w:r>
+        <w:rPr>
+          <w:rStyle w:val="DecValTok"/>
+        </w:rPr>
+        <w:t xml:space="preserve">79</w:t>
+      </w:r>
+      <w:r>
+        <w:rPr>
+          <w:rStyle w:val="NormalTok"/>
+        </w:rPr>
+        <w:t xml:space="preserve">, </w:t>
+      </w:r>
+      <w:r>
+        <w:rPr>
+          <w:rStyle w:val="DataTypeTok"/>
+        </w:rPr>
+        <w:t xml:space="preserve">straysinescap=</w:t>
+      </w:r>
+      <w:r>
+        <w:rPr>
+          <w:rStyle w:val="OtherTok"/>
+        </w:rPr>
+        <w:t xml:space="preserve">TRUE</w:t>
+      </w:r>
+      <w:r>
+        <w:rPr>
+          <w:rStyle w:val="NormalTok"/>
+        </w:rPr>
+        <w:t xml:space="preserve">, </w:t>
+      </w:r>
+      <w:r>
+        <w:rPr>
+          <w:rStyle w:val="DataTypeTok"/>
+        </w:rPr>
+        <w:t xml:space="preserve">Age6=</w:t>
+      </w:r>
+      <w:r>
+        <w:rPr>
+          <w:rStyle w:val="StringTok"/>
+        </w:rPr>
+        <w:t xml:space="preserve">"include"</w:t>
+      </w:r>
+      <w:r>
+        <w:rPr>
+          <w:rStyle w:val="NormalTok"/>
+        </w:rPr>
+        <w:t xml:space="preserve">)</w:t>
+      </w:r>
+      <w:r>
+        <w:br w:type="textWrapping"/>
+      </w:r>
+      <w:r>
+        <w:rPr>
+          <w:rStyle w:val="CommentTok"/>
+        </w:rPr>
+        <w:t xml:space="preserve">#Convert to CY layout</w:t>
+      </w:r>
+      <w:r>
+        <w:br w:type="textWrapping"/>
+      </w:r>
+      <w:r>
+        <w:rPr>
+          <w:rStyle w:val="NormalTok"/>
+        </w:rPr>
+        <w:t xml:space="preserve"> cy=</w:t>
+      </w:r>
+      <w:r>
+        <w:rPr>
+          <w:rStyle w:val="KeywordTok"/>
+        </w:rPr>
+        <w:t xml:space="preserve">convertHRJ_BYtoCY</w:t>
+      </w:r>
+      <w:r>
+        <w:rPr>
+          <w:rStyle w:val="NormalTok"/>
+        </w:rPr>
+        <w:t xml:space="preserve">(by)</w:t>
+      </w:r>
+      <w:r>
+        <w:br w:type="textWrapping"/>
+      </w:r>
+      <w:r>
+        <w:rPr>
+          <w:rStyle w:val="CommentTok"/>
+        </w:rPr>
+        <w:t xml:space="preserve">#Convert HRJ from R to Access format</w:t>
+      </w:r>
+      <w:r>
+        <w:br w:type="textWrapping"/>
+      </w:r>
+      <w:r>
+        <w:rPr>
+          <w:rStyle w:val="NormalTok"/>
+        </w:rPr>
+        <w:t xml:space="preserve"> z.cy=</w:t>
+      </w:r>
+      <w:r>
+        <w:rPr>
+          <w:rStyle w:val="KeywordTok"/>
+        </w:rPr>
+        <w:t xml:space="preserve">convertHRJ_RtoAccess</w:t>
+      </w:r>
+      <w:r>
+        <w:rPr>
+          <w:rStyle w:val="NormalTok"/>
+        </w:rPr>
+        <w:t xml:space="preserve">(cy)</w:t>
+      </w:r>
+      <w:r>
+        <w:br w:type="textWrapping"/>
+      </w:r>
+      <w:r>
+        <w:rPr>
+          <w:rStyle w:val="CommentTok"/>
+        </w:rPr>
+        <w:t xml:space="preserve">#add the 'preferred' table to the Access format</w:t>
+      </w:r>
+      <w:r>
+        <w:br w:type="textWrapping"/>
+      </w:r>
+      <w:r>
+        <w:rPr>
+          <w:rStyle w:val="NormalTok"/>
+        </w:rPr>
+        <w:t xml:space="preserve"> z.cy =</w:t>
       </w:r>
       <w:r>
         <w:rPr>
@@ -5756,49 +6130,31 @@
         <w:rPr>
           <w:rStyle w:val="KeywordTok"/>
         </w:rPr>
-        <w:t xml:space="preserve">spfi</w:t>
-      </w:r>
-      <w:r>
-        <w:rPr>
-          <w:rStyle w:val="NormalTok"/>
-        </w:rPr>
-        <w:t xml:space="preserve">(</w:t>
+        <w:t xml:space="preserve">addPTableHRJ</w:t>
+      </w:r>
+      <w:r>
+        <w:rPr>
+          <w:rStyle w:val="NormalTok"/>
+        </w:rPr>
+        <w:t xml:space="preserve">(z.cy, </w:t>
       </w:r>
       <w:r>
         <w:rPr>
           <w:rStyle w:val="DataTypeTok"/>
         </w:rPr>
-        <w:t xml:space="preserve">spfidat=</w:t>
-      </w:r>
-      <w:r>
-        <w:rPr>
-          <w:rStyle w:val="NormalTok"/>
-        </w:rPr>
-        <w:t xml:space="preserve">seak, </w:t>
-      </w:r>
-      <w:r>
-        <w:rPr>
-          <w:rStyle w:val="DataTypeTok"/>
-        </w:rPr>
-        <w:t xml:space="preserve">hrjdat=</w:t>
-      </w:r>
-      <w:r>
-        <w:rPr>
-          <w:rStyle w:val="NormalTok"/>
-        </w:rPr>
-        <w:t xml:space="preserve">z.cy, </w:t>
-      </w:r>
-      <w:r>
-        <w:rPr>
-          <w:rStyle w:val="DataTypeTok"/>
-        </w:rPr>
-        <w:t xml:space="preserve">hrjtype=</w:t>
-      </w:r>
-      <w:r>
-        <w:rPr>
-          <w:rStyle w:val="StringTok"/>
-        </w:rPr>
-        <w:t xml:space="preserve">"P"</w:t>
+        <w:t xml:space="preserve">hrjclass =</w:t>
+      </w:r>
+      <w:r>
+        <w:rPr>
+          <w:rStyle w:val="NormalTok"/>
+        </w:rPr>
+        <w:t xml:space="preserve"> </w:t>
+      </w:r>
+      <w:r>
+        <w:rPr>
+          <w:rStyle w:val="StringTok"/>
+        </w:rPr>
+        <w:t xml:space="preserve">"Access"</w:t>
       </w:r>
       <w:r>
         <w:rPr>
@@ -5811,8 +6167,109 @@
       <w:pPr>
         <w:pStyle w:val="Heading2"/>
       </w:pPr>
-      <w:bookmarkStart w:id="44" w:name="summarize-the-results-1"/>
+      <w:bookmarkStart w:id="44" w:name="compute-spfi-2"/>
       <w:bookmarkEnd w:id="44"/>
+      <w:r>
+        <w:t xml:space="preserve">Compute SPFI</w:t>
+      </w:r>
+    </w:p>
+    <w:p>
+      <w:pPr>
+        <w:pStyle w:val="FirstParagraph"/>
+      </w:pPr>
+      <w:r>
+        <w:t xml:space="preserve">Note that I have set the hrjtype=</w:t>
+      </w:r>
+      <w:r>
+        <w:t xml:space="preserve">“</w:t>
+      </w:r>
+      <w:r>
+        <w:t xml:space="preserve">P</w:t>
+      </w:r>
+      <w:r>
+        <w:t xml:space="preserve">”</w:t>
+      </w:r>
+      <w:r>
+        <w:t xml:space="preserve">.</w:t>
+      </w:r>
+    </w:p>
+    <w:p>
+      <w:pPr>
+        <w:pStyle w:val="SourceCode"/>
+      </w:pPr>
+      <w:r>
+        <w:rPr>
+          <w:rStyle w:val="NormalTok"/>
+        </w:rPr>
+        <w:t xml:space="preserve">seak_spfi &lt;-</w:t>
+      </w:r>
+      <w:r>
+        <w:rPr>
+          <w:rStyle w:val="StringTok"/>
+        </w:rPr>
+        <w:t xml:space="preserve"> </w:t>
+      </w:r>
+      <w:r>
+        <w:rPr>
+          <w:rStyle w:val="KeywordTok"/>
+        </w:rPr>
+        <w:t xml:space="preserve">spfi</w:t>
+      </w:r>
+      <w:r>
+        <w:rPr>
+          <w:rStyle w:val="NormalTok"/>
+        </w:rPr>
+        <w:t xml:space="preserve">(</w:t>
+      </w:r>
+      <w:r>
+        <w:rPr>
+          <w:rStyle w:val="DataTypeTok"/>
+        </w:rPr>
+        <w:t xml:space="preserve">spfidat=</w:t>
+      </w:r>
+      <w:r>
+        <w:rPr>
+          <w:rStyle w:val="NormalTok"/>
+        </w:rPr>
+        <w:t xml:space="preserve">seak, </w:t>
+      </w:r>
+      <w:r>
+        <w:rPr>
+          <w:rStyle w:val="DataTypeTok"/>
+        </w:rPr>
+        <w:t xml:space="preserve">hrjdat=</w:t>
+      </w:r>
+      <w:r>
+        <w:rPr>
+          <w:rStyle w:val="NormalTok"/>
+        </w:rPr>
+        <w:t xml:space="preserve">z.cy, </w:t>
+      </w:r>
+      <w:r>
+        <w:rPr>
+          <w:rStyle w:val="DataTypeTok"/>
+        </w:rPr>
+        <w:t xml:space="preserve">hrjtype=</w:t>
+      </w:r>
+      <w:r>
+        <w:rPr>
+          <w:rStyle w:val="StringTok"/>
+        </w:rPr>
+        <w:t xml:space="preserve">"P"</w:t>
+      </w:r>
+      <w:r>
+        <w:rPr>
+          <w:rStyle w:val="NormalTok"/>
+        </w:rPr>
+        <w:t xml:space="preserve">)</w:t>
+      </w:r>
+    </w:p>
+    <w:p>
+      <w:pPr>
+        <w:pStyle w:val="Heading2"/>
+      </w:pPr>
+      <w:bookmarkStart w:id="45" w:name="summarize-the-results-1"/>
+      <w:bookmarkEnd w:id="45"/>
       <w:r>
         <w:t xml:space="preserve">Summarize the results</w:t>
       </w:r>
@@ -5821,8 +6278,8 @@
       <w:pPr>
         <w:pStyle w:val="Heading3"/>
       </w:pPr>
-      <w:bookmarkStart w:id="45" w:name="aeq-landed-catch-1"/>
-      <w:bookmarkEnd w:id="45"/>
+      <w:bookmarkStart w:id="46" w:name="aeq-landed-catch-1"/>
+      <w:bookmarkEnd w:id="46"/>
       <w:r>
         <w:t xml:space="preserve">AEQ landed catch</w:t>
       </w:r>
@@ -6231,8 +6688,8 @@
       <w:pPr>
         <w:pStyle w:val="Heading3"/>
       </w:pPr>
-      <w:bookmarkStart w:id="46" w:name="aeq-total-mortality-1"/>
-      <w:bookmarkEnd w:id="46"/>
+      <w:bookmarkStart w:id="47" w:name="aeq-total-mortality-1"/>
+      <w:bookmarkEnd w:id="47"/>
       <w:r>
         <w:t xml:space="preserve">AEQ total mortality</w:t>
       </w:r>
@@ -6641,8 +7098,8 @@
       <w:pPr>
         <w:pStyle w:val="Heading3"/>
       </w:pPr>
-      <w:bookmarkStart w:id="47" w:name="figures-1"/>
-      <w:bookmarkEnd w:id="47"/>
+      <w:bookmarkStart w:id="48" w:name="figures-1"/>
+      <w:bookmarkEnd w:id="48"/>
       <w:r>
         <w:t xml:space="preserve">Figures</w:t>
       </w:r>
@@ -7209,13 +7666,13 @@
               <a:graphicData uri="http://schemas.openxmlformats.org/drawingml/2006/picture">
                 <pic:pic>
                   <pic:nvPicPr>
-                    <pic:cNvPr descr="computing_a_spfi_files/figure-docx/unnamed-chunk-22-1.png" id="0" name="Picture"/>
+                    <pic:cNvPr descr="computing_a_spfi_files/figure-docx/unnamed-chunk-25-1.png" id="0" name="Picture"/>
                     <pic:cNvPicPr>
                       <a:picLocks noChangeArrowheads="1" noChangeAspect="1"/>
                     </pic:cNvPicPr>
                   </pic:nvPicPr>
                   <pic:blipFill>
-                    <a:blip r:embed="rId48"/>
+                    <a:blip r:embed="rId49"/>
                     <a:stretch>
                       <a:fillRect/>
                     </a:stretch>
@@ -7246,8 +7703,8 @@
       <w:pPr>
         <w:pStyle w:val="Heading1"/>
       </w:pPr>
-      <w:bookmarkStart w:id="49" w:name="example-3-2018era-nbc-aabm-troll-for-base-period-calibration"/>
-      <w:bookmarkEnd w:id="49"/>
+      <w:bookmarkStart w:id="50" w:name="example-3-2018era-nbc-aabm-troll-for-base-period-calibration"/>
+      <w:bookmarkEnd w:id="50"/>
       <w:r>
         <w:t xml:space="preserve">Example 3: 2018ERA NBC AABM Troll for Base Period Calibration</w:t>
       </w:r>
@@ -7256,8 +7713,8 @@
       <w:pPr>
         <w:pStyle w:val="Heading2"/>
       </w:pPr>
-      <w:bookmarkStart w:id="50" w:name="create-the-spfi_input-object-2"/>
-      <w:bookmarkEnd w:id="50"/>
+      <w:bookmarkStart w:id="51" w:name="create-the-spfi_input-object-2"/>
+      <w:bookmarkEnd w:id="51"/>
       <w:r>
         <w:t xml:space="preserve">Create the spfi_input object</w:t>
       </w:r>
@@ -8042,10 +8499,10 @@
       <w:pPr>
         <w:pStyle w:val="Heading2"/>
       </w:pPr>
-      <w:bookmarkStart w:id="51" w:name="compute-the-spfi-2"/>
-      <w:bookmarkEnd w:id="51"/>
-      <w:r>
-        <w:t xml:space="preserve">Compute the SPFI</w:t>
+      <w:bookmarkStart w:id="52" w:name="compute-spfi-3"/>
+      <w:bookmarkEnd w:id="52"/>
+      <w:r>
+        <w:t xml:space="preserve">Compute SPFI</w:t>
       </w:r>
     </w:p>
     <w:p>
@@ -8143,8 +8600,8 @@
       <w:pPr>
         <w:pStyle w:val="Heading2"/>
       </w:pPr>
-      <w:bookmarkStart w:id="52" w:name="summarize-the-results-2"/>
-      <w:bookmarkEnd w:id="52"/>
+      <w:bookmarkStart w:id="53" w:name="summarize-the-results-2"/>
+      <w:bookmarkEnd w:id="53"/>
       <w:r>
         <w:t xml:space="preserve">Summarize the results</w:t>
       </w:r>
@@ -8153,8 +8610,8 @@
       <w:pPr>
         <w:pStyle w:val="Heading3"/>
       </w:pPr>
-      <w:bookmarkStart w:id="53" w:name="aeq-landed-catch-2"/>
-      <w:bookmarkEnd w:id="53"/>
+      <w:bookmarkStart w:id="54" w:name="aeq-landed-catch-2"/>
+      <w:bookmarkEnd w:id="54"/>
       <w:r>
         <w:t xml:space="preserve">AEQ landed catch</w:t>
       </w:r>
@@ -8563,8 +9020,8 @@
       <w:pPr>
         <w:pStyle w:val="Heading3"/>
       </w:pPr>
-      <w:bookmarkStart w:id="54" w:name="aeq-total-mortality-2"/>
-      <w:bookmarkEnd w:id="54"/>
+      <w:bookmarkStart w:id="55" w:name="aeq-total-mortality-2"/>
+      <w:bookmarkEnd w:id="55"/>
       <w:r>
         <w:t xml:space="preserve">AEQ total mortality</w:t>
       </w:r>
@@ -8973,8 +9430,8 @@
       <w:pPr>
         <w:pStyle w:val="Heading3"/>
       </w:pPr>
-      <w:bookmarkStart w:id="55" w:name="figures-2"/>
-      <w:bookmarkEnd w:id="55"/>
+      <w:bookmarkStart w:id="56" w:name="figures-2"/>
+      <w:bookmarkEnd w:id="56"/>
       <w:r>
         <w:t xml:space="preserve">Figures</w:t>
       </w:r>
@@ -9541,13 +9998,13 @@
               <a:graphicData uri="http://schemas.openxmlformats.org/drawingml/2006/picture">
                 <pic:pic>
                   <pic:nvPicPr>
-                    <pic:cNvPr descr="computing_a_spfi_files/figure-docx/unnamed-chunk-28-1.png" id="0" name="Picture"/>
+                    <pic:cNvPr descr="computing_a_spfi_files/figure-docx/unnamed-chunk-31-1.png" id="0" name="Picture"/>
                     <pic:cNvPicPr>
                       <a:picLocks noChangeArrowheads="1" noChangeAspect="1"/>
                     </pic:cNvPicPr>
                   </pic:nvPicPr>
                   <pic:blipFill>
-                    <a:blip r:embed="rId56"/>
+                    <a:blip r:embed="rId57"/>
                     <a:stretch>
                       <a:fillRect/>
                     </a:stretch>
@@ -9578,8 +10035,8 @@
       <w:pPr>
         <w:pStyle w:val="Heading1"/>
       </w:pPr>
-      <w:bookmarkStart w:id="57" w:name="example-4-2018era-wcvi-aabm-troll-for-base-period-calibration"/>
-      <w:bookmarkEnd w:id="57"/>
+      <w:bookmarkStart w:id="58" w:name="example-4-2018era-wcvi-aabm-troll-for-base-period-calibration"/>
+      <w:bookmarkEnd w:id="58"/>
       <w:r>
         <w:t xml:space="preserve">Example 4: 2018ERA WCVI AABM Troll for Base Period Calibration</w:t>
       </w:r>
@@ -9588,8 +10045,8 @@
       <w:pPr>
         <w:pStyle w:val="Heading2"/>
       </w:pPr>
-      <w:bookmarkStart w:id="58" w:name="create-the-spfi_input-object-3"/>
-      <w:bookmarkEnd w:id="58"/>
+      <w:bookmarkStart w:id="59" w:name="create-the-spfi_input-object-3"/>
+      <w:bookmarkEnd w:id="59"/>
       <w:r>
         <w:t xml:space="preserve">Create the spfi_input object</w:t>
       </w:r>
@@ -10398,10 +10855,10 @@
       <w:pPr>
         <w:pStyle w:val="Heading2"/>
       </w:pPr>
-      <w:bookmarkStart w:id="59" w:name="compute-the-spfi-3"/>
-      <w:bookmarkEnd w:id="59"/>
-      <w:r>
-        <w:t xml:space="preserve">Compute the SPFI</w:t>
+      <w:bookmarkStart w:id="60" w:name="compute-spfi-4"/>
+      <w:bookmarkEnd w:id="60"/>
+      <w:r>
+        <w:t xml:space="preserve">Compute SPFI</w:t>
       </w:r>
     </w:p>
     <w:p>
@@ -10499,8 +10956,8 @@
       <w:pPr>
         <w:pStyle w:val="Heading2"/>
       </w:pPr>
-      <w:bookmarkStart w:id="60" w:name="summarize-the-results-3"/>
-      <w:bookmarkEnd w:id="60"/>
+      <w:bookmarkStart w:id="61" w:name="summarize-the-results-3"/>
+      <w:bookmarkEnd w:id="61"/>
       <w:r>
         <w:t xml:space="preserve">Summarize the results</w:t>
       </w:r>
@@ -10509,8 +10966,8 @@
       <w:pPr>
         <w:pStyle w:val="Heading3"/>
       </w:pPr>
-      <w:bookmarkStart w:id="61" w:name="aeq-landed-catch-3"/>
-      <w:bookmarkEnd w:id="61"/>
+      <w:bookmarkStart w:id="62" w:name="aeq-landed-catch-3"/>
+      <w:bookmarkEnd w:id="62"/>
       <w:r>
         <w:t xml:space="preserve">AEQ landed catch</w:t>
       </w:r>
@@ -11389,8 +11846,8 @@
       <w:pPr>
         <w:pStyle w:val="Heading3"/>
       </w:pPr>
-      <w:bookmarkStart w:id="62" w:name="aeq-total-mortality-3"/>
-      <w:bookmarkEnd w:id="62"/>
+      <w:bookmarkStart w:id="63" w:name="aeq-total-mortality-3"/>
+      <w:bookmarkEnd w:id="63"/>
       <w:r>
         <w:t xml:space="preserve">AEQ total mortality</w:t>
       </w:r>
@@ -12269,8 +12726,8 @@
       <w:pPr>
         <w:pStyle w:val="Heading3"/>
       </w:pPr>
-      <w:bookmarkStart w:id="63" w:name="figures-3"/>
-      <w:bookmarkEnd w:id="63"/>
+      <w:bookmarkStart w:id="64" w:name="figures-3"/>
+      <w:bookmarkEnd w:id="64"/>
       <w:r>
         <w:t xml:space="preserve">Figures</w:t>
       </w:r>
@@ -12845,13 +13302,13 @@
               <a:graphicData uri="http://schemas.openxmlformats.org/drawingml/2006/picture">
                 <pic:pic>
                   <pic:nvPicPr>
-                    <pic:cNvPr descr="computing_a_spfi_files/figure-docx/unnamed-chunk-36-1.png" id="0" name="Picture"/>
+                    <pic:cNvPr descr="computing_a_spfi_files/figure-docx/unnamed-chunk-39-1.png" id="0" name="Picture"/>
                     <pic:cNvPicPr>
                       <a:picLocks noChangeArrowheads="1" noChangeAspect="1"/>
                     </pic:cNvPicPr>
                   </pic:nvPicPr>
                   <pic:blipFill>
-                    <a:blip r:embed="rId64"/>
+                    <a:blip r:embed="rId65"/>
                     <a:stretch>
                       <a:fillRect/>
                     </a:stretch>
@@ -13568,13 +14025,13 @@
               <a:graphicData uri="http://schemas.openxmlformats.org/drawingml/2006/picture">
                 <pic:pic>
                   <pic:nvPicPr>
-                    <pic:cNvPr descr="computing_a_spfi_files/figure-docx/unnamed-chunk-37-1.png" id="0" name="Picture"/>
+                    <pic:cNvPr descr="computing_a_spfi_files/figure-docx/unnamed-chunk-40-1.png" id="0" name="Picture"/>
                     <pic:cNvPicPr>
                       <a:picLocks noChangeArrowheads="1" noChangeAspect="1"/>
                     </pic:cNvPicPr>
                   </pic:nvPicPr>
                   <pic:blipFill>
-                    <a:blip r:embed="rId65"/>
+                    <a:blip r:embed="rId66"/>
                     <a:stretch>
                       <a:fillRect/>
                     </a:stretch>
@@ -13709,7 +14166,7 @@
     </w:lvl>
   </w:abstractNum>
   <w:abstractNum w:abstractNumId="990">
-    <w:nsid w:val="e96766a0"/>
+    <w:nsid w:val="985e50f1"/>
     <w:multiLevelType w:val="multilevel"/>
     <w:lvl w:ilvl="0">
       <w:numFmt w:val="bullet"/>

</xml_diff>